<commit_message>
Update Chapter 7 MOUSE Part 1.docx
</commit_message>
<xml_diff>
--- a/9 ... Chapter 7/Chapter 7 MOUSE Part 1.docx
+++ b/9 ... Chapter 7/Chapter 7 MOUSE Part 1.docx
@@ -2318,22 +2318,1624 @@
           <v:shape id="_x0000_i1033" type="#_x0000_t75" style="width:77.45pt;height:50.2pt" o:ole="">
             <v:imagedata r:id="rId10" o:title=""/>
           </v:shape>
-          <o:OLEObject Type="Embed" ProgID="Package" ShapeID="_x0000_i1033" DrawAspect="Icon" ObjectID="_1762428357" r:id="rId11"/>
+          <o:OLEObject Type="Embed" ProgID="Package" ShapeID="_x0000_i1033" DrawAspect="Icon" ObjectID="_1762429083" r:id="rId11"/>
         </w:object>
       </w:r>
     </w:p>
     <w:p>
       <w:pPr>
         <w:rPr>
-          <w:sz w:val="16"/>
-          <w:szCs w:val="16"/>
-          <w14:textOutline w14:w="9525" w14:cap="rnd" w14:cmpd="sng" w14:algn="ctr">
-            <w14:noFill/>
-            <w14:prstDash w14:val="solid"/>
-            <w14:bevel/>
-          </w14:textOutline>
-        </w:rPr>
-      </w:pPr>
+          <w14:textOutline w14:w="9525" w14:cap="rnd" w14:cmpd="sng" w14:algn="ctr">
+            <w14:noFill/>
+            <w14:prstDash w14:val="solid"/>
+            <w14:bevel/>
+          </w14:textOutline>
+        </w:rPr>
+      </w:pPr>
+      <w:r>
+        <w:rPr>
+          <w14:textOutline w14:w="9525" w14:cap="rnd" w14:cmpd="sng" w14:algn="ctr">
+            <w14:noFill/>
+            <w14:prstDash w14:val="solid"/>
+            <w14:bevel/>
+          </w14:textOutline>
+        </w:rPr>
+        <w:t xml:space="preserve">The CONNECT program is a simple mouse-driven demo program that allows users to connect dots on the screen. The program processes three mouse messages: </w:t>
+      </w:r>
+    </w:p>
+    <w:p>
+      <w:pPr>
+        <w:pStyle w:val="ListParagraph"/>
+        <w:numPr>
+          <w:ilvl w:val="0"/>
+          <w:numId w:val="6"/>
+        </w:numPr>
+        <w:rPr>
+          <w14:textOutline w14:w="9525" w14:cap="rnd" w14:cmpd="sng" w14:algn="ctr">
+            <w14:noFill/>
+            <w14:prstDash w14:val="solid"/>
+            <w14:bevel/>
+          </w14:textOutline>
+        </w:rPr>
+      </w:pPr>
+      <w:r>
+        <w:rPr>
+          <w:color w:val="0000CC"/>
+          <w14:textOutline w14:w="9525" w14:cap="rnd" w14:cmpd="sng" w14:algn="ctr">
+            <w14:noFill/>
+            <w14:prstDash w14:val="solid"/>
+            <w14:bevel/>
+          </w14:textOutline>
+        </w:rPr>
+        <w:t xml:space="preserve">WM_LBUTTONDOWN: </w:t>
+      </w:r>
+      <w:r>
+        <w:rPr>
+          <w14:textOutline w14:w="9525" w14:cap="rnd" w14:cmpd="sng" w14:algn="ctr">
+            <w14:noFill/>
+            <w14:prstDash w14:val="solid"/>
+            <w14:bevel/>
+          </w14:textOutline>
+        </w:rPr>
+        <w:t>Clears the client area.</w:t>
+      </w:r>
+    </w:p>
+    <w:p>
+      <w:pPr>
+        <w:pStyle w:val="ListParagraph"/>
+        <w:numPr>
+          <w:ilvl w:val="0"/>
+          <w:numId w:val="6"/>
+        </w:numPr>
+        <w:rPr>
+          <w14:textOutline w14:w="9525" w14:cap="rnd" w14:cmpd="sng" w14:algn="ctr">
+            <w14:noFill/>
+            <w14:prstDash w14:val="solid"/>
+            <w14:bevel/>
+          </w14:textOutline>
+        </w:rPr>
+      </w:pPr>
+      <w:r>
+        <w:rPr>
+          <w:color w:val="0000CC"/>
+          <w14:textOutline w14:w="9525" w14:cap="rnd" w14:cmpd="sng" w14:algn="ctr">
+            <w14:noFill/>
+            <w14:prstDash w14:val="solid"/>
+            <w14:bevel/>
+          </w14:textOutline>
+        </w:rPr>
+        <w:t xml:space="preserve">WM_MOUSEMOVE: </w:t>
+      </w:r>
+      <w:r>
+        <w:rPr>
+          <w14:textOutline w14:w="9525" w14:cap="rnd" w14:cmpd="sng" w14:algn="ctr">
+            <w14:noFill/>
+            <w14:prstDash w14:val="solid"/>
+            <w14:bevel/>
+          </w14:textOutline>
+        </w:rPr>
+        <w:t>If the left mouse button is down, draws a black dot on the client area at the mouse position and saves the coordinates.</w:t>
+      </w:r>
+    </w:p>
+    <w:p>
+      <w:pPr>
+        <w:pStyle w:val="ListParagraph"/>
+        <w:numPr>
+          <w:ilvl w:val="0"/>
+          <w:numId w:val="6"/>
+        </w:numPr>
+        <w:rPr>
+          <w14:textOutline w14:w="9525" w14:cap="rnd" w14:cmpd="sng" w14:algn="ctr">
+            <w14:noFill/>
+            <w14:prstDash w14:val="solid"/>
+            <w14:bevel/>
+          </w14:textOutline>
+        </w:rPr>
+      </w:pPr>
+      <w:r>
+        <w:rPr>
+          <w:color w:val="0000CC"/>
+          <w14:textOutline w14:w="9525" w14:cap="rnd" w14:cmpd="sng" w14:algn="ctr">
+            <w14:noFill/>
+            <w14:prstDash w14:val="solid"/>
+            <w14:bevel/>
+          </w14:textOutline>
+        </w:rPr>
+        <w:t xml:space="preserve">WM_LBUTTONUP: </w:t>
+      </w:r>
+      <w:r>
+        <w:rPr>
+          <w14:textOutline w14:w="9525" w14:cap="rnd" w14:cmpd="sng" w14:algn="ctr">
+            <w14:noFill/>
+            <w14:prstDash w14:val="solid"/>
+            <w14:bevel/>
+          </w14:textOutline>
+        </w:rPr>
+        <w:t>Connects every dot shown in the client area to every other dot.</w:t>
+      </w:r>
+    </w:p>
+    <w:p>
+      <w:pPr>
+        <w:rPr>
+          <w14:textOutline w14:w="9525" w14:cap="rnd" w14:cmpd="sng" w14:algn="ctr">
+            <w14:noFill/>
+            <w14:prstDash w14:val="solid"/>
+            <w14:bevel/>
+          </w14:textOutline>
+        </w:rPr>
+      </w:pPr>
+    </w:p>
+    <w:p>
+      <w:pPr>
+        <w:rPr>
+          <w14:textOutline w14:w="9525" w14:cap="rnd" w14:cmpd="sng" w14:algn="ctr">
+            <w14:noFill/>
+            <w14:prstDash w14:val="solid"/>
+            <w14:bevel/>
+          </w14:textOutline>
+        </w:rPr>
+      </w:pPr>
+    </w:p>
+    <w:p>
+      <w:pPr>
+        <w:rPr>
+          <w14:textOutline w14:w="9525" w14:cap="rnd" w14:cmpd="sng" w14:algn="ctr">
+            <w14:noFill/>
+            <w14:prstDash w14:val="solid"/>
+            <w14:bevel/>
+          </w14:textOutline>
+        </w:rPr>
+      </w:pPr>
+    </w:p>
+    <w:p>
+      <w:pPr>
+        <w:rPr>
+          <w14:textOutline w14:w="9525" w14:cap="rnd" w14:cmpd="sng" w14:algn="ctr">
+            <w14:noFill/>
+            <w14:prstDash w14:val="solid"/>
+            <w14:bevel/>
+          </w14:textOutline>
+        </w:rPr>
+      </w:pPr>
+    </w:p>
+    <w:p>
+      <w:pPr>
+        <w:rPr>
+          <w14:textOutline w14:w="9525" w14:cap="rnd" w14:cmpd="sng" w14:algn="ctr">
+            <w14:noFill/>
+            <w14:prstDash w14:val="solid"/>
+            <w14:bevel/>
+          </w14:textOutline>
+        </w:rPr>
+      </w:pPr>
+      <w:r>
+        <w:rPr>
+          <w14:textOutline w14:w="9525" w14:cap="rnd" w14:cmpd="sng" w14:algn="ctr">
+            <w14:noFill/>
+            <w14:prstDash w14:val="solid"/>
+            <w14:bevel/>
+          </w14:textOutline>
+        </w:rPr>
+        <w:lastRenderedPageBreak/>
+        <w:t>Notes</w:t>
+      </w:r>
+      <w:r>
+        <w:rPr>
+          <w14:textOutline w14:w="9525" w14:cap="rnd" w14:cmpd="sng" w14:algn="ctr">
+            <w14:noFill/>
+            <w14:prstDash w14:val="solid"/>
+            <w14:bevel/>
+          </w14:textOutline>
+        </w:rPr>
+        <w:t>:</w:t>
+      </w:r>
+    </w:p>
+    <w:p>
+      <w:pPr>
+        <w:pStyle w:val="ListParagraph"/>
+        <w:numPr>
+          <w:ilvl w:val="0"/>
+          <w:numId w:val="7"/>
+        </w:numPr>
+        <w:rPr>
+          <w14:textOutline w14:w="9525" w14:cap="rnd" w14:cmpd="sng" w14:algn="ctr">
+            <w14:noFill/>
+            <w14:prstDash w14:val="solid"/>
+            <w14:bevel/>
+          </w14:textOutline>
+        </w:rPr>
+      </w:pPr>
+      <w:r>
+        <w:rPr>
+          <w14:textOutline w14:w="9525" w14:cap="rnd" w14:cmpd="sng" w14:algn="ctr">
+            <w14:noFill/>
+            <w14:prstDash w14:val="solid"/>
+            <w14:bevel/>
+          </w14:textOutline>
+        </w:rPr>
+        <w:t xml:space="preserve">The program uses </w:t>
+      </w:r>
+      <w:r>
+        <w:rPr>
+          <w:color w:val="0000CC"/>
+          <w14:textOutline w14:w="9525" w14:cap="rnd" w14:cmpd="sng" w14:algn="ctr">
+            <w14:noFill/>
+            <w14:prstDash w14:val="solid"/>
+            <w14:bevel/>
+          </w14:textOutline>
+        </w:rPr>
+        <w:t xml:space="preserve">three GDI function calls: </w:t>
+      </w:r>
+      <w:r>
+        <w:rPr>
+          <w14:textOutline w14:w="9525" w14:cap="rnd" w14:cmpd="sng" w14:algn="ctr">
+            <w14:noFill/>
+            <w14:prstDash w14:val="solid"/>
+            <w14:bevel/>
+          </w14:textOutline>
+        </w:rPr>
+        <w:t>SetPixel, MoveToEx, and LineTo.</w:t>
+      </w:r>
+    </w:p>
+    <w:p>
+      <w:pPr>
+        <w:pStyle w:val="ListParagraph"/>
+        <w:numPr>
+          <w:ilvl w:val="0"/>
+          <w:numId w:val="7"/>
+        </w:numPr>
+        <w:rPr>
+          <w:color w:val="FF0000"/>
+          <w14:textOutline w14:w="9525" w14:cap="rnd" w14:cmpd="sng" w14:algn="ctr">
+            <w14:noFill/>
+            <w14:prstDash w14:val="solid"/>
+            <w14:bevel/>
+          </w14:textOutline>
+        </w:rPr>
+      </w:pPr>
+      <w:r>
+        <w:rPr>
+          <w14:textOutline w14:w="9525" w14:cap="rnd" w14:cmpd="sng" w14:algn="ctr">
+            <w14:noFill/>
+            <w14:prstDash w14:val="solid"/>
+            <w14:bevel/>
+          </w14:textOutline>
+        </w:rPr>
+        <w:t xml:space="preserve">The program stores a </w:t>
+      </w:r>
+      <w:r>
+        <w:rPr>
+          <w:color w:val="FF0000"/>
+          <w14:textOutline w14:w="9525" w14:cap="rnd" w14:cmpd="sng" w14:algn="ctr">
+            <w14:noFill/>
+            <w14:prstDash w14:val="solid"/>
+            <w14:bevel/>
+          </w14:textOutline>
+        </w:rPr>
+        <w:t>maximum of 1000 points.</w:t>
+      </w:r>
+    </w:p>
+    <w:p>
+      <w:pPr>
+        <w:pStyle w:val="ListParagraph"/>
+        <w:numPr>
+          <w:ilvl w:val="0"/>
+          <w:numId w:val="7"/>
+        </w:numPr>
+        <w:rPr>
+          <w14:textOutline w14:w="9525" w14:cap="rnd" w14:cmpd="sng" w14:algn="ctr">
+            <w14:noFill/>
+            <w14:prstDash w14:val="solid"/>
+            <w14:bevel/>
+          </w14:textOutline>
+        </w:rPr>
+      </w:pPr>
+      <w:r>
+        <w:rPr>
+          <w14:textOutline w14:w="9525" w14:cap="rnd" w14:cmpd="sng" w14:algn="ctr">
+            <w14:noFill/>
+            <w14:prstDash w14:val="solid"/>
+            <w14:bevel/>
+          </w14:textOutline>
+        </w:rPr>
+        <w:t xml:space="preserve">The program switches to an </w:t>
+      </w:r>
+      <w:r>
+        <w:rPr>
+          <w:color w:val="FF00FF"/>
+          <w14:textOutline w14:w="9525" w14:cap="rnd" w14:cmpd="sng" w14:algn="ctr">
+            <w14:noFill/>
+            <w14:prstDash w14:val="solid"/>
+            <w14:bevel/>
+          </w14:textOutline>
+        </w:rPr>
+        <w:t xml:space="preserve">hourglass cursor </w:t>
+      </w:r>
+      <w:r>
+        <w:rPr>
+          <w14:textOutline w14:w="9525" w14:cap="rnd" w14:cmpd="sng" w14:algn="ctr">
+            <w14:noFill/>
+            <w14:prstDash w14:val="solid"/>
+            <w14:bevel/>
+          </w14:textOutline>
+        </w:rPr>
+        <w:t>while processing the WM_PAINT message.</w:t>
+      </w:r>
+    </w:p>
+    <w:p>
+      <w:pPr>
+        <w:pStyle w:val="ListParagraph"/>
+        <w:numPr>
+          <w:ilvl w:val="0"/>
+          <w:numId w:val="7"/>
+        </w:numPr>
+        <w:rPr>
+          <w14:textOutline w14:w="9525" w14:cap="rnd" w14:cmpd="sng" w14:algn="ctr">
+            <w14:noFill/>
+            <w14:prstDash w14:val="solid"/>
+            <w14:bevel/>
+          </w14:textOutline>
+        </w:rPr>
+      </w:pPr>
+      <w:r>
+        <w:rPr>
+          <w14:textOutline w14:w="9525" w14:cap="rnd" w14:cmpd="sng" w14:algn="ctr">
+            <w14:noFill/>
+            <w14:prstDash w14:val="solid"/>
+            <w14:bevel/>
+          </w14:textOutline>
+        </w:rPr>
+        <w:t xml:space="preserve">The program </w:t>
+      </w:r>
+      <w:r>
+        <w:rPr>
+          <w:color w:val="0000FF"/>
+          <w14:textOutline w14:w="9525" w14:cap="rnd" w14:cmpd="sng" w14:algn="ctr">
+            <w14:noFill/>
+            <w14:prstDash w14:val="solid"/>
+            <w14:bevel/>
+          </w14:textOutline>
+        </w:rPr>
+        <w:t xml:space="preserve">calls ShowCursor twice </w:t>
+      </w:r>
+      <w:r>
+        <w:rPr>
+          <w14:textOutline w14:w="9525" w14:cap="rnd" w14:cmpd="sng" w14:algn="ctr">
+            <w14:noFill/>
+            <w14:prstDash w14:val="solid"/>
+            <w14:bevel/>
+          </w14:textOutline>
+        </w:rPr>
+        <w:t>to change the cursor visibility.</w:t>
+      </w:r>
+    </w:p>
+    <w:p>
+      <w:pPr>
+        <w:pStyle w:val="ListParagraph"/>
+        <w:numPr>
+          <w:ilvl w:val="0"/>
+          <w:numId w:val="7"/>
+        </w:numPr>
+        <w:rPr>
+          <w14:textOutline w14:w="9525" w14:cap="rnd" w14:cmpd="sng" w14:algn="ctr">
+            <w14:noFill/>
+            <w14:prstDash w14:val="solid"/>
+            <w14:bevel/>
+          </w14:textOutline>
+        </w:rPr>
+      </w:pPr>
+      <w:r>
+        <w:rPr>
+          <w14:textOutline w14:w="9525" w14:cap="rnd" w14:cmpd="sng" w14:algn="ctr">
+            <w14:noFill/>
+            <w14:prstDash w14:val="solid"/>
+            <w14:bevel/>
+          </w14:textOutline>
+        </w:rPr>
+        <w:t xml:space="preserve">The term </w:t>
+      </w:r>
+      <w:r>
+        <w:rPr>
+          <w:color w:val="C00000"/>
+          <w14:textOutline w14:w="9525" w14:cap="rnd" w14:cmpd="sng" w14:algn="ctr">
+            <w14:noFill/>
+            <w14:prstDash w14:val="solid"/>
+            <w14:bevel/>
+          </w14:textOutline>
+        </w:rPr>
+        <w:t xml:space="preserve">"tracking" </w:t>
+      </w:r>
+      <w:r>
+        <w:rPr>
+          <w14:textOutline w14:w="9525" w14:cap="rnd" w14:cmpd="sng" w14:algn="ctr">
+            <w14:noFill/>
+            <w14:prstDash w14:val="solid"/>
+            <w14:bevel/>
+          </w14:textOutline>
+        </w:rPr>
+        <w:t xml:space="preserve">refers </w:t>
+      </w:r>
+      <w:r>
+        <w:rPr>
+          <w14:textOutline w14:w="9525" w14:cap="rnd" w14:cmpd="sng" w14:algn="ctr">
+            <w14:noFill/>
+            <w14:prstDash w14:val="solid"/>
+            <w14:bevel/>
+          </w14:textOutline>
+        </w:rPr>
+        <w:t>to the way programs handle mouse movement.</w:t>
+      </w:r>
+    </w:p>
+    <w:p>
+      <w:pPr>
+        <w:rPr>
+          <w14:textOutline w14:w="9525" w14:cap="rnd" w14:cmpd="sng" w14:algn="ctr">
+            <w14:noFill/>
+            <w14:prstDash w14:val="solid"/>
+            <w14:bevel/>
+          </w14:textOutline>
+        </w:rPr>
+      </w:pPr>
+    </w:p>
+    <w:p>
+      <w:pPr>
+        <w:rPr>
+          <w14:textOutline w14:w="9525" w14:cap="rnd" w14:cmpd="sng" w14:algn="ctr">
+            <w14:noFill/>
+            <w14:prstDash w14:val="solid"/>
+            <w14:bevel/>
+          </w14:textOutline>
+        </w:rPr>
+      </w:pPr>
+      <w:r>
+        <w:rPr>
+          <w14:textOutline w14:w="9525" w14:cap="rnd" w14:cmpd="sng" w14:algn="ctr">
+            <w14:noFill/>
+            <w14:prstDash w14:val="solid"/>
+            <w14:bevel/>
+          </w14:textOutline>
+        </w:rPr>
+        <w:t>Additional Points</w:t>
+      </w:r>
+    </w:p>
+    <w:p>
+      <w:pPr>
+        <w:pStyle w:val="ListParagraph"/>
+        <w:numPr>
+          <w:ilvl w:val="0"/>
+          <w:numId w:val="8"/>
+        </w:numPr>
+        <w:rPr>
+          <w:color w:val="0000FF"/>
+          <w14:textOutline w14:w="9525" w14:cap="rnd" w14:cmpd="sng" w14:algn="ctr">
+            <w14:noFill/>
+            <w14:prstDash w14:val="solid"/>
+            <w14:bevel/>
+          </w14:textOutline>
+        </w:rPr>
+      </w:pPr>
+      <w:r>
+        <w:rPr>
+          <w14:textOutline w14:w="9525" w14:cap="rnd" w14:cmpd="sng" w14:algn="ctr">
+            <w14:noFill/>
+            <w14:prstDash w14:val="solid"/>
+            <w14:bevel/>
+          </w14:textOutline>
+        </w:rPr>
+        <w:t xml:space="preserve">The CONNECT program works best for a </w:t>
+      </w:r>
+      <w:r>
+        <w:rPr>
+          <w:color w:val="0000FF"/>
+          <w14:textOutline w14:w="9525" w14:cap="rnd" w14:cmpd="sng" w14:algn="ctr">
+            <w14:noFill/>
+            <w14:prstDash w14:val="solid"/>
+            <w14:bevel/>
+          </w14:textOutline>
+        </w:rPr>
+        <w:t>curved pattern of a few dots.</w:t>
+      </w:r>
+    </w:p>
+    <w:p>
+      <w:pPr>
+        <w:pStyle w:val="ListParagraph"/>
+        <w:numPr>
+          <w:ilvl w:val="0"/>
+          <w:numId w:val="8"/>
+        </w:numPr>
+        <w:rPr>
+          <w14:textOutline w14:w="9525" w14:cap="rnd" w14:cmpd="sng" w14:algn="ctr">
+            <w14:noFill/>
+            <w14:prstDash w14:val="solid"/>
+            <w14:bevel/>
+          </w14:textOutline>
+        </w:rPr>
+      </w:pPr>
+      <w:r>
+        <w:rPr>
+          <w14:textOutline w14:w="9525" w14:cap="rnd" w14:cmpd="sng" w14:algn="ctr">
+            <w14:noFill/>
+            <w14:prstDash w14:val="solid"/>
+            <w14:bevel/>
+          </w14:textOutline>
+        </w:rPr>
+        <w:t xml:space="preserve">If you move the </w:t>
+      </w:r>
+      <w:r>
+        <w:rPr>
+          <w:color w:val="FF00FF"/>
+          <w14:textOutline w14:w="9525" w14:cap="rnd" w14:cmpd="sng" w14:algn="ctr">
+            <w14:noFill/>
+            <w14:prstDash w14:val="solid"/>
+            <w14:bevel/>
+          </w14:textOutline>
+        </w:rPr>
+        <w:t xml:space="preserve">mouse cursor out of the client area </w:t>
+      </w:r>
+      <w:r>
+        <w:rPr>
+          <w14:textOutline w14:w="9525" w14:cap="rnd" w14:cmpd="sng" w14:algn="ctr">
+            <w14:noFill/>
+            <w14:prstDash w14:val="solid"/>
+            <w14:bevel/>
+          </w14:textOutline>
+        </w:rPr>
+        <w:t>before releasing the button, CONNECT does not connect the dots.</w:t>
+      </w:r>
+    </w:p>
+    <w:p>
+      <w:pPr>
+        <w:pStyle w:val="ListParagraph"/>
+        <w:numPr>
+          <w:ilvl w:val="0"/>
+          <w:numId w:val="8"/>
+        </w:numPr>
+        <w:rPr>
+          <w14:textOutline w14:w="9525" w14:cap="rnd" w14:cmpd="sng" w14:algn="ctr">
+            <w14:noFill/>
+            <w14:prstDash w14:val="solid"/>
+            <w14:bevel/>
+          </w14:textOutline>
+        </w:rPr>
+      </w:pPr>
+      <w:r>
+        <w:rPr>
+          <w14:textOutline w14:w="9525" w14:cap="rnd" w14:cmpd="sng" w14:algn="ctr">
+            <w14:noFill/>
+            <w14:prstDash w14:val="solid"/>
+            <w14:bevel/>
+          </w14:textOutline>
+        </w:rPr>
+        <w:t xml:space="preserve">You can </w:t>
+      </w:r>
+      <w:r>
+        <w:rPr>
+          <w:color w:val="0000CC"/>
+          <w14:textOutline w14:w="9525" w14:cap="rnd" w14:cmpd="sng" w14:algn="ctr">
+            <w14:noFill/>
+            <w14:prstDash w14:val="solid"/>
+            <w14:bevel/>
+          </w14:textOutline>
+        </w:rPr>
+        <w:t xml:space="preserve">continue a design after releasing the button </w:t>
+      </w:r>
+      <w:r>
+        <w:rPr>
+          <w14:textOutline w14:w="9525" w14:cap="rnd" w14:cmpd="sng" w14:algn="ctr">
+            <w14:noFill/>
+            <w14:prstDash w14:val="solid"/>
+            <w14:bevel/>
+          </w14:textOutline>
+        </w:rPr>
+        <w:t>outside the client area by pressing the left button again while the mouse is outside the client area and then moving the mouse back inside.</w:t>
+      </w:r>
+    </w:p>
+    <w:p>
+      <w:pPr>
+        <w:pStyle w:val="ListParagraph"/>
+        <w:numPr>
+          <w:ilvl w:val="0"/>
+          <w:numId w:val="8"/>
+        </w:numPr>
+        <w:rPr>
+          <w14:textOutline w14:w="9525" w14:cap="rnd" w14:cmpd="sng" w14:algn="ctr">
+            <w14:noFill/>
+            <w14:prstDash w14:val="solid"/>
+            <w14:bevel/>
+          </w14:textOutline>
+        </w:rPr>
+      </w:pPr>
+      <w:r>
+        <w:rPr>
+          <w14:textOutline w14:w="9525" w14:cap="rnd" w14:cmpd="sng" w14:algn="ctr">
+            <w14:noFill/>
+            <w14:prstDash w14:val="solid"/>
+            <w14:bevel/>
+          </w14:textOutline>
+        </w:rPr>
+        <w:t xml:space="preserve">The </w:t>
+      </w:r>
+      <w:r>
+        <w:rPr>
+          <w:color w:val="CC00FF"/>
+          <w14:textOutline w14:w="9525" w14:cap="rnd" w14:cmpd="sng" w14:algn="ctr">
+            <w14:noFill/>
+            <w14:prstDash w14:val="solid"/>
+            <w14:bevel/>
+          </w14:textOutline>
+        </w:rPr>
+        <w:t>CONNECT program might take some time to draw the lines</w:t>
+      </w:r>
+      <w:r>
+        <w:rPr>
+          <w14:textOutline w14:w="9525" w14:cap="rnd" w14:cmpd="sng" w14:algn="ctr">
+            <w14:noFill/>
+            <w14:prstDash w14:val="solid"/>
+            <w14:bevel/>
+          </w14:textOutline>
+        </w:rPr>
+        <w:t>, depending on your hardware.</w:t>
+      </w:r>
+    </w:p>
+    <w:p>
+      <w:pPr>
+        <w:pStyle w:val="ListParagraph"/>
+        <w:numPr>
+          <w:ilvl w:val="0"/>
+          <w:numId w:val="8"/>
+        </w:numPr>
+        <w:rPr>
+          <w14:textOutline w14:w="9525" w14:cap="rnd" w14:cmpd="sng" w14:algn="ctr">
+            <w14:noFill/>
+            <w14:prstDash w14:val="solid"/>
+            <w14:bevel/>
+          </w14:textOutline>
+        </w:rPr>
+      </w:pPr>
+      <w:r>
+        <w:rPr>
+          <w14:textOutline w14:w="9525" w14:cap="rnd" w14:cmpd="sng" w14:algn="ctr">
+            <w14:noFill/>
+            <w14:prstDash w14:val="solid"/>
+            <w14:bevel/>
+          </w14:textOutline>
+        </w:rPr>
+        <w:t xml:space="preserve">Because </w:t>
+      </w:r>
+      <w:r>
+        <w:rPr>
+          <w:color w:val="0000CC"/>
+          <w14:textOutline w14:w="9525" w14:cap="rnd" w14:cmpd="sng" w14:algn="ctr">
+            <w14:noFill/>
+            <w14:prstDash w14:val="solid"/>
+            <w14:bevel/>
+          </w14:textOutline>
+        </w:rPr>
+        <w:t>CONNECT is a preemptive multitasking environment</w:t>
+      </w:r>
+      <w:r>
+        <w:rPr>
+          <w14:textOutline w14:w="9525" w14:cap="rnd" w14:cmpd="sng" w14:algn="ctr">
+            <w14:noFill/>
+            <w14:prstDash w14:val="solid"/>
+            <w14:bevel/>
+          </w14:textOutline>
+        </w:rPr>
+        <w:t>, you can switch to other programs while the program is busy.</w:t>
+      </w:r>
+    </w:p>
+    <w:p>
+      <w:pPr>
+        <w:rPr>
+          <w14:textOutline w14:w="9525" w14:cap="rnd" w14:cmpd="sng" w14:algn="ctr">
+            <w14:noFill/>
+            <w14:prstDash w14:val="solid"/>
+            <w14:bevel/>
+          </w14:textOutline>
+        </w:rPr>
+      </w:pPr>
+    </w:p>
+    <w:p>
+      <w:pPr>
+        <w:rPr>
+          <w:sz w:val="28"/>
+          <w:szCs w:val="28"/>
+          <w14:textOutline w14:w="9525" w14:cap="rnd" w14:cmpd="sng" w14:algn="ctr">
+            <w14:solidFill>
+              <w14:srgbClr w14:val="00B0F0"/>
+            </w14:solidFill>
+            <w14:prstDash w14:val="solid"/>
+            <w14:bevel/>
+          </w14:textOutline>
+        </w:rPr>
+      </w:pPr>
+      <w:r>
+        <w:rPr>
+          <w:sz w:val="28"/>
+          <w:szCs w:val="28"/>
+          <w14:textOutline w14:w="9525" w14:cap="rnd" w14:cmpd="sng" w14:algn="ctr">
+            <w14:solidFill>
+              <w14:srgbClr w14:val="00B0F0"/>
+            </w14:solidFill>
+            <w14:prstDash w14:val="solid"/>
+            <w14:bevel/>
+          </w14:textOutline>
+        </w:rPr>
+        <w:t>Processing Shift Keys with wParam</w:t>
+      </w:r>
+    </w:p>
+    <w:p>
+      <w:pPr>
+        <w:rPr>
+          <w14:textOutline w14:w="9525" w14:cap="rnd" w14:cmpd="sng" w14:algn="ctr">
+            <w14:noFill/>
+            <w14:prstDash w14:val="solid"/>
+            <w14:bevel/>
+          </w14:textOutline>
+        </w:rPr>
+      </w:pPr>
+      <w:r>
+        <w:rPr>
+          <w14:textOutline w14:w="9525" w14:cap="rnd" w14:cmpd="sng" w14:algn="ctr">
+            <w14:noFill/>
+            <w14:prstDash w14:val="solid"/>
+            <w14:bevel/>
+          </w14:textOutline>
+        </w:rPr>
+        <w:t xml:space="preserve">The CONNECT program utilizes the </w:t>
+      </w:r>
+      <w:r>
+        <w:rPr>
+          <w:color w:val="CC00FF"/>
+          <w14:textOutline w14:w="9525" w14:cap="rnd" w14:cmpd="sng" w14:algn="ctr">
+            <w14:noFill/>
+            <w14:prstDash w14:val="solid"/>
+            <w14:bevel/>
+          </w14:textOutline>
+        </w:rPr>
+        <w:t xml:space="preserve">wParam value to determine the state of the Shift keys </w:t>
+      </w:r>
+      <w:r>
+        <w:rPr>
+          <w14:textOutline w14:w="9525" w14:cap="rnd" w14:cmpd="sng" w14:algn="ctr">
+            <w14:noFill/>
+            <w14:prstDash w14:val="solid"/>
+            <w14:bevel/>
+          </w14:textOutline>
+        </w:rPr>
+        <w:t>when handling the WM_MOUSEMOVE message. This value is obtained from the mouse message and provides information about the mouse button presses and the Shift and Ctrl keys.</w:t>
+      </w:r>
+    </w:p>
+    <w:p>
+      <w:pPr>
+        <w:rPr>
+          <w14:textOutline w14:w="9525" w14:cap="rnd" w14:cmpd="sng" w14:algn="ctr">
+            <w14:noFill/>
+            <w14:prstDash w14:val="solid"/>
+            <w14:bevel/>
+          </w14:textOutline>
+        </w:rPr>
+      </w:pPr>
+      <w:r>
+        <w:rPr>
+          <w14:textOutline w14:w="9525" w14:cap="rnd" w14:cmpd="sng" w14:algn="ctr">
+            <w14:noFill/>
+            <w14:prstDash w14:val="solid"/>
+            <w14:bevel/>
+          </w14:textOutline>
+        </w:rPr>
+        <w:t xml:space="preserve">To check if the Shift key is pressed, </w:t>
+      </w:r>
+      <w:r>
+        <w:rPr>
+          <w:color w:val="0000FF"/>
+          <w14:textOutline w14:w="9525" w14:cap="rnd" w14:cmpd="sng" w14:algn="ctr">
+            <w14:noFill/>
+            <w14:prstDash w14:val="solid"/>
+            <w14:bevel/>
+          </w14:textOutline>
+        </w:rPr>
+        <w:t xml:space="preserve">you can perform a bitwise AND operation between wParam and MK_SHIFT. </w:t>
+      </w:r>
+      <w:r>
+        <w:rPr>
+          <w14:textOutline w14:w="9525" w14:cap="rnd" w14:cmpd="sng" w14:algn="ctr">
+            <w14:noFill/>
+            <w14:prstDash w14:val="solid"/>
+            <w14:bevel/>
+          </w14:textOutline>
+        </w:rPr>
+        <w:t>The MK_SHIFT constant represents the state of the Shift key. If the result of the operation is non-zero (TRUE), then the Shift key is down.</w:t>
+      </w:r>
+    </w:p>
+    <w:p>
+      <w:pPr>
+        <w:rPr>
+          <w14:textOutline w14:w="9525" w14:cap="rnd" w14:cmpd="sng" w14:algn="ctr">
+            <w14:noFill/>
+            <w14:prstDash w14:val="solid"/>
+            <w14:bevel/>
+          </w14:textOutline>
+        </w:rPr>
+      </w:pPr>
+    </w:p>
+    <w:p>
+      <w:pPr>
+        <w:rPr>
+          <w:i/>
+          <w:iCs/>
+          <w14:textOutline w14:w="9525" w14:cap="rnd" w14:cmpd="sng" w14:algn="ctr">
+            <w14:noFill/>
+            <w14:prstDash w14:val="solid"/>
+            <w14:bevel/>
+          </w14:textOutline>
+        </w:rPr>
+      </w:pPr>
+      <w:r>
+        <w:rPr>
+          <w:i/>
+          <w:iCs/>
+          <w14:textOutline w14:w="9525" w14:cap="rnd" w14:cmpd="sng" w14:algn="ctr">
+            <w14:noFill/>
+            <w14:prstDash w14:val="solid"/>
+            <w14:bevel/>
+          </w14:textOutline>
+        </w:rPr>
+        <w:t>Here's an example of how to check if the Shift key is pressed:</w:t>
+      </w:r>
+    </w:p>
+    <w:p>
+      <w:pPr>
+        <w:rPr>
+          <w14:textOutline w14:w="9525" w14:cap="rnd" w14:cmpd="sng" w14:algn="ctr">
+            <w14:noFill/>
+            <w14:prstDash w14:val="solid"/>
+            <w14:bevel/>
+          </w14:textOutline>
+        </w:rPr>
+      </w:pPr>
+      <w:r>
+        <w:rPr>
+          <w14:textOutline w14:w="9525" w14:cap="rnd" w14:cmpd="sng" w14:algn="ctr">
+            <w14:noFill/>
+            <w14:prstDash w14:val="solid"/>
+            <w14:bevel/>
+          </w14:textOutline>
+        </w:rPr>
+        <w:drawing>
+          <wp:inline distT="0" distB="0" distL="0" distR="0" wp14:anchorId="12E4FD59" wp14:editId="04A9B6D3">
+            <wp:extent cx="2735248" cy="893618"/>
+            <wp:effectExtent l="0" t="0" r="8255" b="1905"/>
+            <wp:docPr id="6" name="Picture 6"/>
+            <wp:cNvGraphicFramePr>
+              <a:graphicFrameLocks xmlns:a="http://schemas.openxmlformats.org/drawingml/2006/main" noChangeAspect="1"/>
+            </wp:cNvGraphicFramePr>
+            <a:graphic xmlns:a="http://schemas.openxmlformats.org/drawingml/2006/main">
+              <a:graphicData uri="http://schemas.openxmlformats.org/drawingml/2006/picture">
+                <pic:pic xmlns:pic="http://schemas.openxmlformats.org/drawingml/2006/picture">
+                  <pic:nvPicPr>
+                    <pic:cNvPr id="1" name=""/>
+                    <pic:cNvPicPr/>
+                  </pic:nvPicPr>
+                  <pic:blipFill>
+                    <a:blip r:embed="rId12"/>
+                    <a:stretch>
+                      <a:fillRect/>
+                    </a:stretch>
+                  </pic:blipFill>
+                  <pic:spPr>
+                    <a:xfrm>
+                      <a:off x="0" y="0"/>
+                      <a:ext cx="2755769" cy="900322"/>
+                    </a:xfrm>
+                    <a:prstGeom prst="rect">
+                      <a:avLst/>
+                    </a:prstGeom>
+                  </pic:spPr>
+                </pic:pic>
+              </a:graphicData>
+            </a:graphic>
+          </wp:inline>
+        </w:drawing>
+      </w:r>
+    </w:p>
+    <w:p>
+      <w:pPr>
+        <w:rPr>
+          <w14:textOutline w14:w="9525" w14:cap="rnd" w14:cmpd="sng" w14:algn="ctr">
+            <w14:noFill/>
+            <w14:prstDash w14:val="solid"/>
+            <w14:bevel/>
+          </w14:textOutline>
+        </w:rPr>
+      </w:pPr>
+    </w:p>
+    <w:p>
+      <w:pPr>
+        <w:rPr>
+          <w14:textOutline w14:w="9525" w14:cap="rnd" w14:cmpd="sng" w14:algn="ctr">
+            <w14:noFill/>
+            <w14:prstDash w14:val="solid"/>
+            <w14:bevel/>
+          </w14:textOutline>
+        </w:rPr>
+      </w:pPr>
+    </w:p>
+    <w:p>
+      <w:pPr>
+        <w:rPr>
+          <w14:textOutline w14:w="9525" w14:cap="rnd" w14:cmpd="sng" w14:algn="ctr">
+            <w14:noFill/>
+            <w14:prstDash w14:val="solid"/>
+            <w14:bevel/>
+          </w14:textOutline>
+        </w:rPr>
+      </w:pPr>
+    </w:p>
+    <w:p>
+      <w:pPr>
+        <w:rPr>
+          <w14:textOutline w14:w="9525" w14:cap="rnd" w14:cmpd="sng" w14:algn="ctr">
+            <w14:noFill/>
+            <w14:prstDash w14:val="solid"/>
+            <w14:bevel/>
+          </w14:textOutline>
+        </w:rPr>
+      </w:pPr>
+    </w:p>
+    <w:p>
+      <w:pPr>
+        <w:rPr>
+          <w:sz w:val="28"/>
+          <w:szCs w:val="28"/>
+          <w14:textOutline w14:w="9525" w14:cap="rnd" w14:cmpd="sng" w14:algn="ctr">
+            <w14:solidFill>
+              <w14:srgbClr w14:val="00B0F0"/>
+            </w14:solidFill>
+            <w14:prstDash w14:val="solid"/>
+            <w14:bevel/>
+          </w14:textOutline>
+        </w:rPr>
+      </w:pPr>
+      <w:r>
+        <w:rPr>
+          <w:sz w:val="28"/>
+          <w:szCs w:val="28"/>
+          <w14:textOutline w14:w="9525" w14:cap="rnd" w14:cmpd="sng" w14:algn="ctr">
+            <w14:solidFill>
+              <w14:srgbClr w14:val="00B0F0"/>
+            </w14:solidFill>
+            <w14:prstDash w14:val="solid"/>
+            <w14:bevel/>
+          </w14:textOutline>
+        </w:rPr>
+        <w:t>Advanced Shift Key Handling</w:t>
+      </w:r>
+    </w:p>
+    <w:p>
+      <w:pPr>
+        <w:rPr>
+          <w14:textOutline w14:w="9525" w14:cap="rnd" w14:cmpd="sng" w14:algn="ctr">
+            <w14:noFill/>
+            <w14:prstDash w14:val="solid"/>
+            <w14:bevel/>
+          </w14:textOutline>
+        </w:rPr>
+      </w:pPr>
+      <w:r>
+        <w:rPr>
+          <w14:textOutline w14:w="9525" w14:cap="rnd" w14:cmpd="sng" w14:algn="ctr">
+            <w14:noFill/>
+            <w14:prstDash w14:val="solid"/>
+            <w14:bevel/>
+          </w14:textOutline>
+        </w:rPr>
+        <w:t xml:space="preserve">You can also use wParam to check for specific combinations of keys, such as Shift and Ctrl together. For instance, if you need to </w:t>
+      </w:r>
+      <w:r>
+        <w:rPr>
+          <w:color w:val="CC00FF"/>
+          <w14:textOutline w14:w="9525" w14:cap="rnd" w14:cmpd="sng" w14:algn="ctr">
+            <w14:noFill/>
+            <w14:prstDash w14:val="solid"/>
+            <w14:bevel/>
+          </w14:textOutline>
+        </w:rPr>
+        <w:t xml:space="preserve">differentiate between Shift, Ctrl, and both Shift and Ctrl </w:t>
+      </w:r>
+      <w:r>
+        <w:rPr>
+          <w14:textOutline w14:w="9525" w14:cap="rnd" w14:cmpd="sng" w14:algn="ctr">
+            <w14:noFill/>
+            <w14:prstDash w14:val="solid"/>
+            <w14:bevel/>
+          </w14:textOutline>
+        </w:rPr>
+        <w:t>being pressed, you can use nested if-else statements to handle each case separately.</w:t>
+      </w:r>
+    </w:p>
+    <w:p>
+      <w:pPr>
+        <w:rPr>
+          <w14:textOutline w14:w="9525" w14:cap="rnd" w14:cmpd="sng" w14:algn="ctr">
+            <w14:noFill/>
+            <w14:prstDash w14:val="solid"/>
+            <w14:bevel/>
+          </w14:textOutline>
+        </w:rPr>
+      </w:pPr>
+    </w:p>
+    <w:p>
+      <w:pPr>
+        <w:rPr>
+          <w:i/>
+          <w:iCs/>
+          <w14:textOutline w14:w="9525" w14:cap="rnd" w14:cmpd="sng" w14:algn="ctr">
+            <w14:noFill/>
+            <w14:prstDash w14:val="solid"/>
+            <w14:bevel/>
+          </w14:textOutline>
+        </w:rPr>
+      </w:pPr>
+      <w:r>
+        <w:rPr>
+          <w:i/>
+          <w:iCs/>
+          <w14:textOutline w14:w="9525" w14:cap="rnd" w14:cmpd="sng" w14:algn="ctr">
+            <w14:noFill/>
+            <w14:prstDash w14:val="solid"/>
+            <w14:bevel/>
+          </w14:textOutline>
+        </w:rPr>
+        <w:t>Here's an example of how to check for Shift and Ctrl key combinations:</w:t>
+      </w:r>
+    </w:p>
+    <w:p>
+      <w:pPr>
+        <w:rPr>
+          <w14:textOutline w14:w="9525" w14:cap="rnd" w14:cmpd="sng" w14:algn="ctr">
+            <w14:noFill/>
+            <w14:prstDash w14:val="solid"/>
+            <w14:bevel/>
+          </w14:textOutline>
+        </w:rPr>
+      </w:pPr>
+      <w:r>
+        <w:rPr>
+          <w14:textOutline w14:w="9525" w14:cap="rnd" w14:cmpd="sng" w14:algn="ctr">
+            <w14:noFill/>
+            <w14:prstDash w14:val="solid"/>
+            <w14:bevel/>
+          </w14:textOutline>
+        </w:rPr>
+        <w:drawing>
+          <wp:inline distT="0" distB="0" distL="0" distR="0" wp14:anchorId="6B11ED3D" wp14:editId="1D276C67">
+            <wp:extent cx="3437593" cy="2043546"/>
+            <wp:effectExtent l="0" t="0" r="0" b="0"/>
+            <wp:docPr id="7" name="Picture 7"/>
+            <wp:cNvGraphicFramePr>
+              <a:graphicFrameLocks xmlns:a="http://schemas.openxmlformats.org/drawingml/2006/main" noChangeAspect="1"/>
+            </wp:cNvGraphicFramePr>
+            <a:graphic xmlns:a="http://schemas.openxmlformats.org/drawingml/2006/main">
+              <a:graphicData uri="http://schemas.openxmlformats.org/drawingml/2006/picture">
+                <pic:pic xmlns:pic="http://schemas.openxmlformats.org/drawingml/2006/picture">
+                  <pic:nvPicPr>
+                    <pic:cNvPr id="1" name=""/>
+                    <pic:cNvPicPr/>
+                  </pic:nvPicPr>
+                  <pic:blipFill>
+                    <a:blip r:embed="rId13"/>
+                    <a:stretch>
+                      <a:fillRect/>
+                    </a:stretch>
+                  </pic:blipFill>
+                  <pic:spPr>
+                    <a:xfrm>
+                      <a:off x="0" y="0"/>
+                      <a:ext cx="3444109" cy="2047419"/>
+                    </a:xfrm>
+                    <a:prstGeom prst="rect">
+                      <a:avLst/>
+                    </a:prstGeom>
+                  </pic:spPr>
+                </pic:pic>
+              </a:graphicData>
+            </a:graphic>
+          </wp:inline>
+        </w:drawing>
+      </w:r>
+    </w:p>
+    <w:p>
+      <w:pPr>
+        <w:rPr>
+          <w14:textOutline w14:w="9525" w14:cap="rnd" w14:cmpd="sng" w14:algn="ctr">
+            <w14:noFill/>
+            <w14:prstDash w14:val="solid"/>
+            <w14:bevel/>
+          </w14:textOutline>
+        </w:rPr>
+      </w:pPr>
+    </w:p>
+    <w:p>
+      <w:pPr>
+        <w:rPr>
+          <w:sz w:val="28"/>
+          <w:szCs w:val="28"/>
+          <w14:textOutline w14:w="9525" w14:cap="rnd" w14:cmpd="sng" w14:algn="ctr">
+            <w14:solidFill>
+              <w14:srgbClr w14:val="00B0F0"/>
+            </w14:solidFill>
+            <w14:prstDash w14:val="solid"/>
+            <w14:bevel/>
+          </w14:textOutline>
+        </w:rPr>
+      </w:pPr>
+      <w:r>
+        <w:rPr>
+          <w:sz w:val="28"/>
+          <w:szCs w:val="28"/>
+          <w14:textOutline w14:w="9525" w14:cap="rnd" w14:cmpd="sng" w14:algn="ctr">
+            <w14:solidFill>
+              <w14:srgbClr w14:val="00B0F0"/>
+            </w14:solidFill>
+            <w14:prstDash w14:val="solid"/>
+            <w14:bevel/>
+          </w14:textOutline>
+        </w:rPr>
+        <w:t>Emulating Right Button Click with Shift and Left Button</w:t>
+      </w:r>
+    </w:p>
+    <w:p>
+      <w:pPr>
+        <w:rPr>
+          <w:color w:val="CC00FF"/>
+          <w14:textOutline w14:w="9525" w14:cap="rnd" w14:cmpd="sng" w14:algn="ctr">
+            <w14:noFill/>
+            <w14:prstDash w14:val="solid"/>
+            <w14:bevel/>
+          </w14:textOutline>
+        </w:rPr>
+      </w:pPr>
+      <w:r>
+        <w:rPr>
+          <w14:textOutline w14:w="9525" w14:cap="rnd" w14:cmpd="sng" w14:algn="ctr">
+            <w14:noFill/>
+            <w14:prstDash w14:val="solid"/>
+            <w14:bevel/>
+          </w14:textOutline>
+        </w:rPr>
+        <w:t xml:space="preserve">If you want to support both left and right mouse buttons in your program and accommodate users with a one-button mouse, </w:t>
+      </w:r>
+      <w:r>
+        <w:rPr>
+          <w:color w:val="CC00FF"/>
+          <w14:textOutline w14:w="9525" w14:cap="rnd" w14:cmpd="sng" w14:algn="ctr">
+            <w14:noFill/>
+            <w14:prstDash w14:val="solid"/>
+            <w14:bevel/>
+          </w14:textOutline>
+        </w:rPr>
+        <w:t xml:space="preserve">you can make the Shift key in combination with the left button act like the right button. </w:t>
+      </w:r>
+    </w:p>
+    <w:p>
+      <w:pPr>
+        <w:rPr>
+          <w14:textOutline w14:w="9525" w14:cap="rnd" w14:cmpd="sng" w14:algn="ctr">
+            <w14:noFill/>
+            <w14:prstDash w14:val="solid"/>
+            <w14:bevel/>
+          </w14:textOutline>
+        </w:rPr>
+      </w:pPr>
+      <w:r>
+        <w:rPr>
+          <w14:textOutline w14:w="9525" w14:cap="rnd" w14:cmpd="sng" w14:algn="ctr">
+            <w14:noFill/>
+            <w14:prstDash w14:val="solid"/>
+            <w14:bevel/>
+          </w14:textOutline>
+        </w:rPr>
+        <w:t>This can be done by checking for the Shift key state in the WM_LBUTTONDOWN message handler and then handling it accordingly.</w:t>
+      </w:r>
+    </w:p>
+    <w:p>
+      <w:pPr>
+        <w:rPr>
+          <w14:textOutline w14:w="9525" w14:cap="rnd" w14:cmpd="sng" w14:algn="ctr">
+            <w14:noFill/>
+            <w14:prstDash w14:val="solid"/>
+            <w14:bevel/>
+          </w14:textOutline>
+        </w:rPr>
+      </w:pPr>
+    </w:p>
+    <w:p>
+      <w:pPr>
+        <w:rPr>
+          <w:i/>
+          <w:iCs/>
+          <w14:textOutline w14:w="9525" w14:cap="rnd" w14:cmpd="sng" w14:algn="ctr">
+            <w14:noFill/>
+            <w14:prstDash w14:val="solid"/>
+            <w14:bevel/>
+          </w14:textOutline>
+        </w:rPr>
+      </w:pPr>
+      <w:r>
+        <w:rPr>
+          <w:i/>
+          <w:iCs/>
+          <w14:textOutline w14:w="9525" w14:cap="rnd" w14:cmpd="sng" w14:algn="ctr">
+            <w14:noFill/>
+            <w14:prstDash w14:val="solid"/>
+            <w14:bevel/>
+          </w14:textOutline>
+        </w:rPr>
+        <w:t>Here's an example of how to emulate the right button click:</w:t>
+      </w:r>
+    </w:p>
+    <w:p>
+      <w:pPr>
+        <w:rPr>
+          <w14:textOutline w14:w="9525" w14:cap="rnd" w14:cmpd="sng" w14:algn="ctr">
+            <w14:noFill/>
+            <w14:prstDash w14:val="solid"/>
+            <w14:bevel/>
+          </w14:textOutline>
+        </w:rPr>
+      </w:pPr>
+      <w:r>
+        <w:rPr>
+          <w14:textOutline w14:w="9525" w14:cap="rnd" w14:cmpd="sng" w14:algn="ctr">
+            <w14:noFill/>
+            <w14:prstDash w14:val="solid"/>
+            <w14:bevel/>
+          </w14:textOutline>
+        </w:rPr>
+        <w:drawing>
+          <wp:inline distT="0" distB="0" distL="0" distR="0" wp14:anchorId="681B83D4" wp14:editId="26332FCD">
+            <wp:extent cx="4147585" cy="1205345"/>
+            <wp:effectExtent l="0" t="0" r="5715" b="0"/>
+            <wp:docPr id="8" name="Picture 8"/>
+            <wp:cNvGraphicFramePr>
+              <a:graphicFrameLocks xmlns:a="http://schemas.openxmlformats.org/drawingml/2006/main" noChangeAspect="1"/>
+            </wp:cNvGraphicFramePr>
+            <a:graphic xmlns:a="http://schemas.openxmlformats.org/drawingml/2006/main">
+              <a:graphicData uri="http://schemas.openxmlformats.org/drawingml/2006/picture">
+                <pic:pic xmlns:pic="http://schemas.openxmlformats.org/drawingml/2006/picture">
+                  <pic:nvPicPr>
+                    <pic:cNvPr id="1" name=""/>
+                    <pic:cNvPicPr/>
+                  </pic:nvPicPr>
+                  <pic:blipFill>
+                    <a:blip r:embed="rId14"/>
+                    <a:stretch>
+                      <a:fillRect/>
+                    </a:stretch>
+                  </pic:blipFill>
+                  <pic:spPr>
+                    <a:xfrm>
+                      <a:off x="0" y="0"/>
+                      <a:ext cx="4159410" cy="1208782"/>
+                    </a:xfrm>
+                    <a:prstGeom prst="rect">
+                      <a:avLst/>
+                    </a:prstGeom>
+                  </pic:spPr>
+                </pic:pic>
+              </a:graphicData>
+            </a:graphic>
+          </wp:inline>
+        </w:drawing>
+      </w:r>
+    </w:p>
+    <w:p>
+      <w:pPr>
+        <w:rPr>
+          <w14:textOutline w14:w="9525" w14:cap="rnd" w14:cmpd="sng" w14:algn="ctr">
+            <w14:noFill/>
+            <w14:prstDash w14:val="solid"/>
+            <w14:bevel/>
+          </w14:textOutline>
+        </w:rPr>
+      </w:pPr>
+    </w:p>
+    <w:p>
+      <w:pPr>
+        <w:rPr>
+          <w14:textOutline w14:w="9525" w14:cap="rnd" w14:cmpd="sng" w14:algn="ctr">
+            <w14:noFill/>
+            <w14:prstDash w14:val="solid"/>
+            <w14:bevel/>
+          </w14:textOutline>
+        </w:rPr>
+      </w:pPr>
+    </w:p>
+    <w:p>
+      <w:pPr>
+        <w:rPr>
+          <w:sz w:val="28"/>
+          <w:szCs w:val="28"/>
+          <w14:textOutline w14:w="9525" w14:cap="rnd" w14:cmpd="sng" w14:algn="ctr">
+            <w14:solidFill>
+              <w14:srgbClr w14:val="00B0F0"/>
+            </w14:solidFill>
+            <w14:prstDash w14:val="solid"/>
+            <w14:bevel/>
+          </w14:textOutline>
+        </w:rPr>
+      </w:pPr>
+      <w:r>
+        <w:rPr>
+          <w:sz w:val="28"/>
+          <w:szCs w:val="28"/>
+          <w14:textOutline w14:w="9525" w14:cap="rnd" w14:cmpd="sng" w14:algn="ctr">
+            <w14:solidFill>
+              <w14:srgbClr w14:val="00B0F0"/>
+            </w14:solidFill>
+            <w14:prstDash w14:val="solid"/>
+            <w14:bevel/>
+          </w14:textOutline>
+        </w:rPr>
+        <w:lastRenderedPageBreak/>
+        <w:t>Using GetKeyState for Mouse and Key States</w:t>
+      </w:r>
+    </w:p>
+    <w:p>
+      <w:pPr>
+        <w:rPr>
+          <w14:textOutline w14:w="9525" w14:cap="rnd" w14:cmpd="sng" w14:algn="ctr">
+            <w14:noFill/>
+            <w14:prstDash w14:val="solid"/>
+            <w14:bevel/>
+          </w14:textOutline>
+        </w:rPr>
+      </w:pPr>
+      <w:r>
+        <w:rPr>
+          <w14:textOutline w14:w="9525" w14:cap="rnd" w14:cmpd="sng" w14:algn="ctr">
+            <w14:noFill/>
+            <w14:prstDash w14:val="solid"/>
+            <w14:bevel/>
+          </w14:textOutline>
+        </w:rPr>
+        <w:t xml:space="preserve">The GetKeyState function can also be used to retrieve the state of the mouse buttons or shift keys using the virtual key codes VK_LBUTTON, VK_RBUTTON, VK_MBUTTON, VK_SHIFT, and VK_CONTROL. If the value </w:t>
+      </w:r>
+      <w:r>
+        <w:rPr>
+          <w:color w:val="CC00FF"/>
+          <w14:textOutline w14:w="9525" w14:cap="rnd" w14:cmpd="sng" w14:algn="ctr">
+            <w14:noFill/>
+            <w14:prstDash w14:val="solid"/>
+            <w14:bevel/>
+          </w14:textOutline>
+        </w:rPr>
+        <w:t>returned from GetKeyState is negative</w:t>
+      </w:r>
+      <w:r>
+        <w:rPr>
+          <w14:textOutline w14:w="9525" w14:cap="rnd" w14:cmpd="sng" w14:algn="ctr">
+            <w14:noFill/>
+            <w14:prstDash w14:val="solid"/>
+            <w14:bevel/>
+          </w14:textOutline>
+        </w:rPr>
+        <w:t>, the corresponding button or key is down.</w:t>
+      </w:r>
+    </w:p>
+    <w:p>
+      <w:pPr>
+        <w:rPr>
+          <w14:textOutline w14:w="9525" w14:cap="rnd" w14:cmpd="sng" w14:algn="ctr">
+            <w14:noFill/>
+            <w14:prstDash w14:val="solid"/>
+            <w14:bevel/>
+          </w14:textOutline>
+        </w:rPr>
+      </w:pPr>
+      <w:r>
+        <w:rPr>
+          <w14:textOutline w14:w="9525" w14:cap="rnd" w14:cmpd="sng" w14:algn="ctr">
+            <w14:noFill/>
+            <w14:prstDash w14:val="solid"/>
+            <w14:bevel/>
+          </w14:textOutline>
+        </w:rPr>
+        <w:t xml:space="preserve">Unlike wParam, </w:t>
+      </w:r>
+      <w:r>
+        <w:rPr>
+          <w:color w:val="0000FF"/>
+          <w14:textOutline w14:w="9525" w14:cap="rnd" w14:cmpd="sng" w14:algn="ctr">
+            <w14:noFill/>
+            <w14:prstDash w14:val="solid"/>
+            <w14:bevel/>
+          </w14:textOutline>
+        </w:rPr>
+        <w:t>GetKeyState provides the current state of the mouse buttons or keys</w:t>
+      </w:r>
+      <w:r>
+        <w:rPr>
+          <w14:textOutline w14:w="9525" w14:cap="rnd" w14:cmpd="sng" w14:algn="ctr">
+            <w14:noFill/>
+            <w14:prstDash w14:val="solid"/>
+            <w14:bevel/>
+          </w14:textOutline>
+        </w:rPr>
+        <w:t>, even if they were pressed in a previous message. This allows you to check the state of a button or key at any point during message processing.</w:t>
+      </w:r>
+    </w:p>
+    <w:p>
+      <w:pPr>
+        <w:rPr>
+          <w14:textOutline w14:w="9525" w14:cap="rnd" w14:cmpd="sng" w14:algn="ctr">
+            <w14:noFill/>
+            <w14:prstDash w14:val="solid"/>
+            <w14:bevel/>
+          </w14:textOutline>
+        </w:rPr>
+      </w:pPr>
+      <w:r>
+        <w:rPr>
+          <w14:textOutline w14:w="9525" w14:cap="rnd" w14:cmpd="sng" w14:algn="ctr">
+            <w14:noFill/>
+            <w14:prstDash w14:val="solid"/>
+            <w14:bevel/>
+          </w14:textOutline>
+        </w:rPr>
+        <w:t xml:space="preserve">However, it's important to note that </w:t>
+      </w:r>
+      <w:r>
+        <w:rPr>
+          <w:color w:val="CC00FF"/>
+          <w14:textOutline w14:w="9525" w14:cap="rnd" w14:cmpd="sng" w14:algn="ctr">
+            <w14:noFill/>
+            <w14:prstDash w14:val="solid"/>
+            <w14:bevel/>
+          </w14:textOutline>
+        </w:rPr>
+        <w:t xml:space="preserve">GetKeyState should not be used to wait for a button or key press. </w:t>
+      </w:r>
+      <w:r>
+        <w:rPr>
+          <w14:textOutline w14:w="9525" w14:cap="rnd" w14:cmpd="sng" w14:algn="ctr">
+            <w14:noFill/>
+            <w14:prstDash w14:val="solid"/>
+            <w14:bevel/>
+          </w14:textOutline>
+        </w:rPr>
+        <w:t>Instead, you should rely on message-based processing and handle button or key presses within the respective message handlers.</w:t>
+      </w:r>
+    </w:p>
+    <w:p>
+      <w:pPr>
+        <w:rPr>
+          <w14:textOutline w14:w="9525" w14:cap="rnd" w14:cmpd="sng" w14:algn="ctr">
+            <w14:noFill/>
+            <w14:prstDash w14:val="solid"/>
+            <w14:bevel/>
+          </w14:textOutline>
+        </w:rPr>
+      </w:pPr>
+    </w:p>
+    <w:p>
+      <w:pPr>
+        <w:rPr>
+          <w14:textOutline w14:w="9525" w14:cap="rnd" w14:cmpd="sng" w14:algn="ctr">
+            <w14:noFill/>
+            <w14:prstDash w14:val="solid"/>
+            <w14:bevel/>
+          </w14:textOutline>
+        </w:rPr>
+      </w:pPr>
+      <w:r>
+        <w:rPr>
+          <w14:textOutline w14:w="9525" w14:cap="rnd" w14:cmpd="sng" w14:algn="ctr">
+            <w14:noFill/>
+            <w14:prstDash w14:val="solid"/>
+            <w14:bevel/>
+          </w14:textOutline>
+        </w:rPr>
+        <w:t>Here's an example of how to check the state of the left button using GetKeyState:</w:t>
+      </w:r>
+    </w:p>
+    <w:p>
+      <w:pPr>
+        <w:rPr>
+          <w14:textOutline w14:w="9525" w14:cap="rnd" w14:cmpd="sng" w14:algn="ctr">
+            <w14:noFill/>
+            <w14:prstDash w14:val="solid"/>
+            <w14:bevel/>
+          </w14:textOutline>
+        </w:rPr>
+      </w:pPr>
+      <w:r>
+        <w:rPr>
+          <w14:textOutline w14:w="9525" w14:cap="rnd" w14:cmpd="sng" w14:algn="ctr">
+            <w14:noFill/>
+            <w14:prstDash w14:val="solid"/>
+            <w14:bevel/>
+          </w14:textOutline>
+        </w:rPr>
+        <w:drawing>
+          <wp:inline distT="0" distB="0" distL="0" distR="0" wp14:anchorId="2DD55D24" wp14:editId="1DBD4453">
+            <wp:extent cx="2871468" cy="921327"/>
+            <wp:effectExtent l="0" t="0" r="5715" b="0"/>
+            <wp:docPr id="9" name="Picture 9"/>
+            <wp:cNvGraphicFramePr>
+              <a:graphicFrameLocks xmlns:a="http://schemas.openxmlformats.org/drawingml/2006/main" noChangeAspect="1"/>
+            </wp:cNvGraphicFramePr>
+            <a:graphic xmlns:a="http://schemas.openxmlformats.org/drawingml/2006/main">
+              <a:graphicData uri="http://schemas.openxmlformats.org/drawingml/2006/picture">
+                <pic:pic xmlns:pic="http://schemas.openxmlformats.org/drawingml/2006/picture">
+                  <pic:nvPicPr>
+                    <pic:cNvPr id="1" name=""/>
+                    <pic:cNvPicPr/>
+                  </pic:nvPicPr>
+                  <pic:blipFill>
+                    <a:blip r:embed="rId15"/>
+                    <a:stretch>
+                      <a:fillRect/>
+                    </a:stretch>
+                  </pic:blipFill>
+                  <pic:spPr>
+                    <a:xfrm>
+                      <a:off x="0" y="0"/>
+                      <a:ext cx="2888433" cy="926770"/>
+                    </a:xfrm>
+                    <a:prstGeom prst="rect">
+                      <a:avLst/>
+                    </a:prstGeom>
+                  </pic:spPr>
+                </pic:pic>
+              </a:graphicData>
+            </a:graphic>
+          </wp:inline>
+        </w:drawing>
+      </w:r>
+    </w:p>
+    <w:p>
+      <w:pPr>
+        <w:rPr>
+          <w14:textOutline w14:w="9525" w14:cap="rnd" w14:cmpd="sng" w14:algn="ctr">
+            <w14:noFill/>
+            <w14:prstDash w14:val="solid"/>
+            <w14:bevel/>
+          </w14:textOutline>
+        </w:rPr>
+      </w:pPr>
+      <w:r>
+        <w:rPr>
+          <w14:textOutline w14:w="9525" w14:cap="rnd" w14:cmpd="sng" w14:algn="ctr">
+            <w14:noFill/>
+            <w14:prstDash w14:val="solid"/>
+            <w14:bevel/>
+          </w14:textOutline>
+        </w:rPr>
+        <w:t xml:space="preserve">In summary, processing Shift keys and mouse button states in Windows applications can be </w:t>
+      </w:r>
+      <w:r>
+        <w:rPr>
+          <w:color w:val="CC00FF"/>
+          <w14:textOutline w14:w="9525" w14:cap="rnd" w14:cmpd="sng" w14:algn="ctr">
+            <w14:noFill/>
+            <w14:prstDash w14:val="solid"/>
+            <w14:bevel/>
+          </w14:textOutline>
+        </w:rPr>
+        <w:t xml:space="preserve">achieved using both wParam and GetKeyState. </w:t>
+      </w:r>
+      <w:r>
+        <w:rPr>
+          <w14:textOutline w14:w="9525" w14:cap="rnd" w14:cmpd="sng" w14:algn="ctr">
+            <w14:noFill/>
+            <w14:prstDash w14:val="solid"/>
+            <w14:bevel/>
+          </w14:textOutline>
+        </w:rPr>
+        <w:t>wParam provides information about the state of the buttons and keys within the current message, while GetKeyState provides the current state of the buttons and keys, regardless of the current message.</w:t>
+      </w:r>
     </w:p>
     <w:sectPr>
       <w:pgSz w:w="12240" w:h="15840"/>
@@ -2687,6 +4289,232 @@
     </w:lvl>
   </w:abstractNum>
   <w:abstractNum w:abstractNumId="3" w15:restartNumberingAfterBreak="0">
+    <w:nsid w:val="25236735"/>
+    <w:multiLevelType w:val="hybridMultilevel"/>
+    <w:tmpl w:val="3880EAE8"/>
+    <w:lvl w:ilvl="0" w:tplc="0409000B">
+      <w:start w:val="1"/>
+      <w:numFmt w:val="bullet"/>
+      <w:lvlText w:val=""/>
+      <w:lvlJc w:val="left"/>
+      <w:pPr>
+        <w:ind w:left="720" w:hanging="360"/>
+      </w:pPr>
+      <w:rPr>
+        <w:rFonts w:ascii="Wingdings" w:hAnsi="Wingdings" w:hint="default"/>
+      </w:rPr>
+    </w:lvl>
+    <w:lvl w:ilvl="1" w:tplc="04090003" w:tentative="1">
+      <w:start w:val="1"/>
+      <w:numFmt w:val="bullet"/>
+      <w:lvlText w:val="o"/>
+      <w:lvlJc w:val="left"/>
+      <w:pPr>
+        <w:ind w:left="1440" w:hanging="360"/>
+      </w:pPr>
+      <w:rPr>
+        <w:rFonts w:ascii="Courier New" w:hAnsi="Courier New" w:cs="Courier New" w:hint="default"/>
+      </w:rPr>
+    </w:lvl>
+    <w:lvl w:ilvl="2" w:tplc="04090005" w:tentative="1">
+      <w:start w:val="1"/>
+      <w:numFmt w:val="bullet"/>
+      <w:lvlText w:val=""/>
+      <w:lvlJc w:val="left"/>
+      <w:pPr>
+        <w:ind w:left="2160" w:hanging="360"/>
+      </w:pPr>
+      <w:rPr>
+        <w:rFonts w:ascii="Wingdings" w:hAnsi="Wingdings" w:hint="default"/>
+      </w:rPr>
+    </w:lvl>
+    <w:lvl w:ilvl="3" w:tplc="04090001" w:tentative="1">
+      <w:start w:val="1"/>
+      <w:numFmt w:val="bullet"/>
+      <w:lvlText w:val=""/>
+      <w:lvlJc w:val="left"/>
+      <w:pPr>
+        <w:ind w:left="2880" w:hanging="360"/>
+      </w:pPr>
+      <w:rPr>
+        <w:rFonts w:ascii="Symbol" w:hAnsi="Symbol" w:hint="default"/>
+      </w:rPr>
+    </w:lvl>
+    <w:lvl w:ilvl="4" w:tplc="04090003" w:tentative="1">
+      <w:start w:val="1"/>
+      <w:numFmt w:val="bullet"/>
+      <w:lvlText w:val="o"/>
+      <w:lvlJc w:val="left"/>
+      <w:pPr>
+        <w:ind w:left="3600" w:hanging="360"/>
+      </w:pPr>
+      <w:rPr>
+        <w:rFonts w:ascii="Courier New" w:hAnsi="Courier New" w:cs="Courier New" w:hint="default"/>
+      </w:rPr>
+    </w:lvl>
+    <w:lvl w:ilvl="5" w:tplc="04090005" w:tentative="1">
+      <w:start w:val="1"/>
+      <w:numFmt w:val="bullet"/>
+      <w:lvlText w:val=""/>
+      <w:lvlJc w:val="left"/>
+      <w:pPr>
+        <w:ind w:left="4320" w:hanging="360"/>
+      </w:pPr>
+      <w:rPr>
+        <w:rFonts w:ascii="Wingdings" w:hAnsi="Wingdings" w:hint="default"/>
+      </w:rPr>
+    </w:lvl>
+    <w:lvl w:ilvl="6" w:tplc="04090001" w:tentative="1">
+      <w:start w:val="1"/>
+      <w:numFmt w:val="bullet"/>
+      <w:lvlText w:val=""/>
+      <w:lvlJc w:val="left"/>
+      <w:pPr>
+        <w:ind w:left="5040" w:hanging="360"/>
+      </w:pPr>
+      <w:rPr>
+        <w:rFonts w:ascii="Symbol" w:hAnsi="Symbol" w:hint="default"/>
+      </w:rPr>
+    </w:lvl>
+    <w:lvl w:ilvl="7" w:tplc="04090003" w:tentative="1">
+      <w:start w:val="1"/>
+      <w:numFmt w:val="bullet"/>
+      <w:lvlText w:val="o"/>
+      <w:lvlJc w:val="left"/>
+      <w:pPr>
+        <w:ind w:left="5760" w:hanging="360"/>
+      </w:pPr>
+      <w:rPr>
+        <w:rFonts w:ascii="Courier New" w:hAnsi="Courier New" w:cs="Courier New" w:hint="default"/>
+      </w:rPr>
+    </w:lvl>
+    <w:lvl w:ilvl="8" w:tplc="04090005" w:tentative="1">
+      <w:start w:val="1"/>
+      <w:numFmt w:val="bullet"/>
+      <w:lvlText w:val=""/>
+      <w:lvlJc w:val="left"/>
+      <w:pPr>
+        <w:ind w:left="6480" w:hanging="360"/>
+      </w:pPr>
+      <w:rPr>
+        <w:rFonts w:ascii="Wingdings" w:hAnsi="Wingdings" w:hint="default"/>
+      </w:rPr>
+    </w:lvl>
+  </w:abstractNum>
+  <w:abstractNum w:abstractNumId="4" w15:restartNumberingAfterBreak="0">
+    <w:nsid w:val="427549FE"/>
+    <w:multiLevelType w:val="hybridMultilevel"/>
+    <w:tmpl w:val="A6303242"/>
+    <w:lvl w:ilvl="0" w:tplc="0409000B">
+      <w:start w:val="1"/>
+      <w:numFmt w:val="bullet"/>
+      <w:lvlText w:val=""/>
+      <w:lvlJc w:val="left"/>
+      <w:pPr>
+        <w:ind w:left="720" w:hanging="360"/>
+      </w:pPr>
+      <w:rPr>
+        <w:rFonts w:ascii="Wingdings" w:hAnsi="Wingdings" w:hint="default"/>
+      </w:rPr>
+    </w:lvl>
+    <w:lvl w:ilvl="1" w:tplc="04090003" w:tentative="1">
+      <w:start w:val="1"/>
+      <w:numFmt w:val="bullet"/>
+      <w:lvlText w:val="o"/>
+      <w:lvlJc w:val="left"/>
+      <w:pPr>
+        <w:ind w:left="1440" w:hanging="360"/>
+      </w:pPr>
+      <w:rPr>
+        <w:rFonts w:ascii="Courier New" w:hAnsi="Courier New" w:cs="Courier New" w:hint="default"/>
+      </w:rPr>
+    </w:lvl>
+    <w:lvl w:ilvl="2" w:tplc="04090005" w:tentative="1">
+      <w:start w:val="1"/>
+      <w:numFmt w:val="bullet"/>
+      <w:lvlText w:val=""/>
+      <w:lvlJc w:val="left"/>
+      <w:pPr>
+        <w:ind w:left="2160" w:hanging="360"/>
+      </w:pPr>
+      <w:rPr>
+        <w:rFonts w:ascii="Wingdings" w:hAnsi="Wingdings" w:hint="default"/>
+      </w:rPr>
+    </w:lvl>
+    <w:lvl w:ilvl="3" w:tplc="04090001" w:tentative="1">
+      <w:start w:val="1"/>
+      <w:numFmt w:val="bullet"/>
+      <w:lvlText w:val=""/>
+      <w:lvlJc w:val="left"/>
+      <w:pPr>
+        <w:ind w:left="2880" w:hanging="360"/>
+      </w:pPr>
+      <w:rPr>
+        <w:rFonts w:ascii="Symbol" w:hAnsi="Symbol" w:hint="default"/>
+      </w:rPr>
+    </w:lvl>
+    <w:lvl w:ilvl="4" w:tplc="04090003" w:tentative="1">
+      <w:start w:val="1"/>
+      <w:numFmt w:val="bullet"/>
+      <w:lvlText w:val="o"/>
+      <w:lvlJc w:val="left"/>
+      <w:pPr>
+        <w:ind w:left="3600" w:hanging="360"/>
+      </w:pPr>
+      <w:rPr>
+        <w:rFonts w:ascii="Courier New" w:hAnsi="Courier New" w:cs="Courier New" w:hint="default"/>
+      </w:rPr>
+    </w:lvl>
+    <w:lvl w:ilvl="5" w:tplc="04090005" w:tentative="1">
+      <w:start w:val="1"/>
+      <w:numFmt w:val="bullet"/>
+      <w:lvlText w:val=""/>
+      <w:lvlJc w:val="left"/>
+      <w:pPr>
+        <w:ind w:left="4320" w:hanging="360"/>
+      </w:pPr>
+      <w:rPr>
+        <w:rFonts w:ascii="Wingdings" w:hAnsi="Wingdings" w:hint="default"/>
+      </w:rPr>
+    </w:lvl>
+    <w:lvl w:ilvl="6" w:tplc="04090001" w:tentative="1">
+      <w:start w:val="1"/>
+      <w:numFmt w:val="bullet"/>
+      <w:lvlText w:val=""/>
+      <w:lvlJc w:val="left"/>
+      <w:pPr>
+        <w:ind w:left="5040" w:hanging="360"/>
+      </w:pPr>
+      <w:rPr>
+        <w:rFonts w:ascii="Symbol" w:hAnsi="Symbol" w:hint="default"/>
+      </w:rPr>
+    </w:lvl>
+    <w:lvl w:ilvl="7" w:tplc="04090003" w:tentative="1">
+      <w:start w:val="1"/>
+      <w:numFmt w:val="bullet"/>
+      <w:lvlText w:val="o"/>
+      <w:lvlJc w:val="left"/>
+      <w:pPr>
+        <w:ind w:left="5760" w:hanging="360"/>
+      </w:pPr>
+      <w:rPr>
+        <w:rFonts w:ascii="Courier New" w:hAnsi="Courier New" w:cs="Courier New" w:hint="default"/>
+      </w:rPr>
+    </w:lvl>
+    <w:lvl w:ilvl="8" w:tplc="04090005" w:tentative="1">
+      <w:start w:val="1"/>
+      <w:numFmt w:val="bullet"/>
+      <w:lvlText w:val=""/>
+      <w:lvlJc w:val="left"/>
+      <w:pPr>
+        <w:ind w:left="6480" w:hanging="360"/>
+      </w:pPr>
+      <w:rPr>
+        <w:rFonts w:ascii="Wingdings" w:hAnsi="Wingdings" w:hint="default"/>
+      </w:rPr>
+    </w:lvl>
+  </w:abstractNum>
+  <w:abstractNum w:abstractNumId="5" w15:restartNumberingAfterBreak="0">
     <w:nsid w:val="4C906504"/>
     <w:multiLevelType w:val="hybridMultilevel"/>
     <w:tmpl w:val="4A9C9CE8"/>
@@ -2799,7 +4627,120 @@
       </w:rPr>
     </w:lvl>
   </w:abstractNum>
-  <w:abstractNum w:abstractNumId="4" w15:restartNumberingAfterBreak="0">
+  <w:abstractNum w:abstractNumId="6" w15:restartNumberingAfterBreak="0">
+    <w:nsid w:val="52961407"/>
+    <w:multiLevelType w:val="hybridMultilevel"/>
+    <w:tmpl w:val="169CCB78"/>
+    <w:lvl w:ilvl="0" w:tplc="0409000B">
+      <w:start w:val="1"/>
+      <w:numFmt w:val="bullet"/>
+      <w:lvlText w:val=""/>
+      <w:lvlJc w:val="left"/>
+      <w:pPr>
+        <w:ind w:left="720" w:hanging="360"/>
+      </w:pPr>
+      <w:rPr>
+        <w:rFonts w:ascii="Wingdings" w:hAnsi="Wingdings" w:hint="default"/>
+      </w:rPr>
+    </w:lvl>
+    <w:lvl w:ilvl="1" w:tplc="04090003" w:tentative="1">
+      <w:start w:val="1"/>
+      <w:numFmt w:val="bullet"/>
+      <w:lvlText w:val="o"/>
+      <w:lvlJc w:val="left"/>
+      <w:pPr>
+        <w:ind w:left="1440" w:hanging="360"/>
+      </w:pPr>
+      <w:rPr>
+        <w:rFonts w:ascii="Courier New" w:hAnsi="Courier New" w:cs="Courier New" w:hint="default"/>
+      </w:rPr>
+    </w:lvl>
+    <w:lvl w:ilvl="2" w:tplc="04090005" w:tentative="1">
+      <w:start w:val="1"/>
+      <w:numFmt w:val="bullet"/>
+      <w:lvlText w:val=""/>
+      <w:lvlJc w:val="left"/>
+      <w:pPr>
+        <w:ind w:left="2160" w:hanging="360"/>
+      </w:pPr>
+      <w:rPr>
+        <w:rFonts w:ascii="Wingdings" w:hAnsi="Wingdings" w:hint="default"/>
+      </w:rPr>
+    </w:lvl>
+    <w:lvl w:ilvl="3" w:tplc="04090001" w:tentative="1">
+      <w:start w:val="1"/>
+      <w:numFmt w:val="bullet"/>
+      <w:lvlText w:val=""/>
+      <w:lvlJc w:val="left"/>
+      <w:pPr>
+        <w:ind w:left="2880" w:hanging="360"/>
+      </w:pPr>
+      <w:rPr>
+        <w:rFonts w:ascii="Symbol" w:hAnsi="Symbol" w:hint="default"/>
+      </w:rPr>
+    </w:lvl>
+    <w:lvl w:ilvl="4" w:tplc="04090003" w:tentative="1">
+      <w:start w:val="1"/>
+      <w:numFmt w:val="bullet"/>
+      <w:lvlText w:val="o"/>
+      <w:lvlJc w:val="left"/>
+      <w:pPr>
+        <w:ind w:left="3600" w:hanging="360"/>
+      </w:pPr>
+      <w:rPr>
+        <w:rFonts w:ascii="Courier New" w:hAnsi="Courier New" w:cs="Courier New" w:hint="default"/>
+      </w:rPr>
+    </w:lvl>
+    <w:lvl w:ilvl="5" w:tplc="04090005" w:tentative="1">
+      <w:start w:val="1"/>
+      <w:numFmt w:val="bullet"/>
+      <w:lvlText w:val=""/>
+      <w:lvlJc w:val="left"/>
+      <w:pPr>
+        <w:ind w:left="4320" w:hanging="360"/>
+      </w:pPr>
+      <w:rPr>
+        <w:rFonts w:ascii="Wingdings" w:hAnsi="Wingdings" w:hint="default"/>
+      </w:rPr>
+    </w:lvl>
+    <w:lvl w:ilvl="6" w:tplc="04090001" w:tentative="1">
+      <w:start w:val="1"/>
+      <w:numFmt w:val="bullet"/>
+      <w:lvlText w:val=""/>
+      <w:lvlJc w:val="left"/>
+      <w:pPr>
+        <w:ind w:left="5040" w:hanging="360"/>
+      </w:pPr>
+      <w:rPr>
+        <w:rFonts w:ascii="Symbol" w:hAnsi="Symbol" w:hint="default"/>
+      </w:rPr>
+    </w:lvl>
+    <w:lvl w:ilvl="7" w:tplc="04090003" w:tentative="1">
+      <w:start w:val="1"/>
+      <w:numFmt w:val="bullet"/>
+      <w:lvlText w:val="o"/>
+      <w:lvlJc w:val="left"/>
+      <w:pPr>
+        <w:ind w:left="5760" w:hanging="360"/>
+      </w:pPr>
+      <w:rPr>
+        <w:rFonts w:ascii="Courier New" w:hAnsi="Courier New" w:cs="Courier New" w:hint="default"/>
+      </w:rPr>
+    </w:lvl>
+    <w:lvl w:ilvl="8" w:tplc="04090005" w:tentative="1">
+      <w:start w:val="1"/>
+      <w:numFmt w:val="bullet"/>
+      <w:lvlText w:val=""/>
+      <w:lvlJc w:val="left"/>
+      <w:pPr>
+        <w:ind w:left="6480" w:hanging="360"/>
+      </w:pPr>
+      <w:rPr>
+        <w:rFonts w:ascii="Wingdings" w:hAnsi="Wingdings" w:hint="default"/>
+      </w:rPr>
+    </w:lvl>
+  </w:abstractNum>
+  <w:abstractNum w:abstractNumId="7" w15:restartNumberingAfterBreak="0">
     <w:nsid w:val="5C380C85"/>
     <w:multiLevelType w:val="hybridMultilevel"/>
     <w:tmpl w:val="EC66CE14"/>
@@ -2807,6 +4748,119 @@
       <w:start w:val="1"/>
       <w:numFmt w:val="bullet"/>
       <w:lvlText w:val=""/>
+      <w:lvlJc w:val="left"/>
+      <w:pPr>
+        <w:ind w:left="720" w:hanging="360"/>
+      </w:pPr>
+      <w:rPr>
+        <w:rFonts w:ascii="Wingdings" w:hAnsi="Wingdings" w:hint="default"/>
+      </w:rPr>
+    </w:lvl>
+    <w:lvl w:ilvl="1" w:tplc="04090003" w:tentative="1">
+      <w:start w:val="1"/>
+      <w:numFmt w:val="bullet"/>
+      <w:lvlText w:val="o"/>
+      <w:lvlJc w:val="left"/>
+      <w:pPr>
+        <w:ind w:left="1440" w:hanging="360"/>
+      </w:pPr>
+      <w:rPr>
+        <w:rFonts w:ascii="Courier New" w:hAnsi="Courier New" w:cs="Courier New" w:hint="default"/>
+      </w:rPr>
+    </w:lvl>
+    <w:lvl w:ilvl="2" w:tplc="04090005" w:tentative="1">
+      <w:start w:val="1"/>
+      <w:numFmt w:val="bullet"/>
+      <w:lvlText w:val=""/>
+      <w:lvlJc w:val="left"/>
+      <w:pPr>
+        <w:ind w:left="2160" w:hanging="360"/>
+      </w:pPr>
+      <w:rPr>
+        <w:rFonts w:ascii="Wingdings" w:hAnsi="Wingdings" w:hint="default"/>
+      </w:rPr>
+    </w:lvl>
+    <w:lvl w:ilvl="3" w:tplc="04090001" w:tentative="1">
+      <w:start w:val="1"/>
+      <w:numFmt w:val="bullet"/>
+      <w:lvlText w:val=""/>
+      <w:lvlJc w:val="left"/>
+      <w:pPr>
+        <w:ind w:left="2880" w:hanging="360"/>
+      </w:pPr>
+      <w:rPr>
+        <w:rFonts w:ascii="Symbol" w:hAnsi="Symbol" w:hint="default"/>
+      </w:rPr>
+    </w:lvl>
+    <w:lvl w:ilvl="4" w:tplc="04090003" w:tentative="1">
+      <w:start w:val="1"/>
+      <w:numFmt w:val="bullet"/>
+      <w:lvlText w:val="o"/>
+      <w:lvlJc w:val="left"/>
+      <w:pPr>
+        <w:ind w:left="3600" w:hanging="360"/>
+      </w:pPr>
+      <w:rPr>
+        <w:rFonts w:ascii="Courier New" w:hAnsi="Courier New" w:cs="Courier New" w:hint="default"/>
+      </w:rPr>
+    </w:lvl>
+    <w:lvl w:ilvl="5" w:tplc="04090005" w:tentative="1">
+      <w:start w:val="1"/>
+      <w:numFmt w:val="bullet"/>
+      <w:lvlText w:val=""/>
+      <w:lvlJc w:val="left"/>
+      <w:pPr>
+        <w:ind w:left="4320" w:hanging="360"/>
+      </w:pPr>
+      <w:rPr>
+        <w:rFonts w:ascii="Wingdings" w:hAnsi="Wingdings" w:hint="default"/>
+      </w:rPr>
+    </w:lvl>
+    <w:lvl w:ilvl="6" w:tplc="04090001" w:tentative="1">
+      <w:start w:val="1"/>
+      <w:numFmt w:val="bullet"/>
+      <w:lvlText w:val=""/>
+      <w:lvlJc w:val="left"/>
+      <w:pPr>
+        <w:ind w:left="5040" w:hanging="360"/>
+      </w:pPr>
+      <w:rPr>
+        <w:rFonts w:ascii="Symbol" w:hAnsi="Symbol" w:hint="default"/>
+      </w:rPr>
+    </w:lvl>
+    <w:lvl w:ilvl="7" w:tplc="04090003" w:tentative="1">
+      <w:start w:val="1"/>
+      <w:numFmt w:val="bullet"/>
+      <w:lvlText w:val="o"/>
+      <w:lvlJc w:val="left"/>
+      <w:pPr>
+        <w:ind w:left="5760" w:hanging="360"/>
+      </w:pPr>
+      <w:rPr>
+        <w:rFonts w:ascii="Courier New" w:hAnsi="Courier New" w:cs="Courier New" w:hint="default"/>
+      </w:rPr>
+    </w:lvl>
+    <w:lvl w:ilvl="8" w:tplc="04090005" w:tentative="1">
+      <w:start w:val="1"/>
+      <w:numFmt w:val="bullet"/>
+      <w:lvlText w:val=""/>
+      <w:lvlJc w:val="left"/>
+      <w:pPr>
+        <w:ind w:left="6480" w:hanging="360"/>
+      </w:pPr>
+      <w:rPr>
+        <w:rFonts w:ascii="Wingdings" w:hAnsi="Wingdings" w:hint="default"/>
+      </w:rPr>
+    </w:lvl>
+  </w:abstractNum>
+  <w:abstractNum w:abstractNumId="8" w15:restartNumberingAfterBreak="0">
+    <w:nsid w:val="61D278F7"/>
+    <w:multiLevelType w:val="hybridMultilevel"/>
+    <w:tmpl w:val="BD085CB6"/>
+    <w:lvl w:ilvl="0" w:tplc="0409000B">
+      <w:start w:val="1"/>
+      <w:numFmt w:val="bullet"/>
+      <w:lvlText w:val=""/>
       <w:lvlJc w:val="left"/>
       <w:pPr>
         <w:ind w:left="720" w:hanging="360"/>
@@ -2916,16 +4970,28 @@
     <w:abstractNumId w:val="2"/>
   </w:num>
   <w:num w:numId="2">
-    <w:abstractNumId w:val="3"/>
+    <w:abstractNumId w:val="5"/>
   </w:num>
   <w:num w:numId="3">
     <w:abstractNumId w:val="0"/>
   </w:num>
   <w:num w:numId="4">
-    <w:abstractNumId w:val="4"/>
+    <w:abstractNumId w:val="7"/>
   </w:num>
   <w:num w:numId="5">
     <w:abstractNumId w:val="1"/>
+  </w:num>
+  <w:num w:numId="6">
+    <w:abstractNumId w:val="3"/>
+  </w:num>
+  <w:num w:numId="7">
+    <w:abstractNumId w:val="4"/>
+  </w:num>
+  <w:num w:numId="8">
+    <w:abstractNumId w:val="6"/>
+  </w:num>
+  <w:num w:numId="9">
+    <w:abstractNumId w:val="8"/>
   </w:num>
 </w:numbering>
 </file>

</xml_diff>